<commit_message>
Trying to add a rule for speed
However it is not currently working
</commit_message>
<xml_diff>
--- a/AI Project Notes.docx
+++ b/AI Project Notes.docx
@@ -514,20 +514,16 @@
         </w:numPr>
         <w:rPr>
           <w:rFonts w:cstheme="minorHAnsi"/>
-        </w:rPr>
-      </w:pPr>
-      <w:r>
-        <w:rPr>
-          <w:rFonts w:cstheme="minorHAnsi"/>
+          <w:highlight w:val="green"/>
+        </w:rPr>
+      </w:pPr>
+      <w:r>
+        <w:rPr>
+          <w:rFonts w:cstheme="minorHAnsi"/>
+          <w:highlight w:val="green"/>
         </w:rPr>
         <w:lastRenderedPageBreak/>
-        <w:t xml:space="preserve">Need to find out </w:t>
-      </w:r>
-      <w:r>
-        <w:rPr>
-          <w:rFonts w:cstheme="minorHAnsi"/>
-        </w:rPr>
-        <w:t>what library the project uses?</w:t>
+        <w:t>Need to find out what library the project uses?</w:t>
       </w:r>
     </w:p>
     <w:p>
@@ -541,6 +537,14 @@
           <w:rFonts w:cstheme="minorHAnsi"/>
         </w:rPr>
       </w:pPr>
+      <w:hyperlink r:id="rId8" w:tgtFrame="_blank" w:tooltip="Original URL: https://github.com/davidgrupp/Fuzzy-Logic-Sharp/tree/master/FLS. Click or tap if you trust this link." w:history="1">
+        <w:r>
+          <w:rPr>
+            <w:rStyle w:val="Hyperlink"/>
+          </w:rPr>
+          <w:t>https://github.com/davidgrupp/Fuzzy-Logic-Sharp/tree/master/FLS</w:t>
+        </w:r>
+      </w:hyperlink>
     </w:p>
     <w:p>
       <w:pPr>
@@ -551,11 +555,13 @@
         </w:numPr>
         <w:rPr>
           <w:rFonts w:cstheme="minorHAnsi"/>
-        </w:rPr>
-      </w:pPr>
-      <w:r>
-        <w:rPr>
-          <w:rFonts w:cstheme="minorHAnsi"/>
+          <w:highlight w:val="green"/>
+        </w:rPr>
+      </w:pPr>
+      <w:r>
+        <w:rPr>
+          <w:rFonts w:cstheme="minorHAnsi"/>
+          <w:highlight w:val="green"/>
         </w:rPr>
         <w:t>Create a GitHub repository for it and change the unity project about to make it your own.</w:t>
       </w:r>
@@ -713,7 +719,7 @@
                     </pic:cNvPicPr>
                   </pic:nvPicPr>
                   <pic:blipFill>
-                    <a:blip r:embed="rId8">
+                    <a:blip r:embed="rId9">
                       <a:extLst>
                         <a:ext uri="{28A0092B-C50C-407E-A947-70E740481C1C}">
                           <a14:useLocalDpi xmlns:a14="http://schemas.microsoft.com/office/drawing/2010/main" val="0"/>
@@ -931,7 +937,7 @@
                     <pic:cNvPicPr/>
                   </pic:nvPicPr>
                   <pic:blipFill>
-                    <a:blip r:embed="rId9" cstate="print">
+                    <a:blip r:embed="rId10" cstate="print">
                       <a:extLst>
                         <a:ext uri="{28A0092B-C50C-407E-A947-70E740481C1C}">
                           <a14:useLocalDpi xmlns:a14="http://schemas.microsoft.com/office/drawing/2010/main" val="0"/>
@@ -2122,6 +2128,18 @@
       <w:szCs w:val="32"/>
     </w:rPr>
   </w:style>
+  <w:style w:type="character" w:styleId="Hyperlink">
+    <w:name w:val="Hyperlink"/>
+    <w:basedOn w:val="DefaultParagraphFont"/>
+    <w:uiPriority w:val="99"/>
+    <w:semiHidden/>
+    <w:unhideWhenUsed/>
+    <w:rsid w:val="00E643BC"/>
+    <w:rPr>
+      <w:color w:val="0000FF"/>
+      <w:u w:val="single"/>
+    </w:rPr>
+  </w:style>
 </w:styles>
 </file>
 

</xml_diff>

<commit_message>
Dont need speed logic
Fuzzy logic is not meant to be perfect and thus the object should be well, more fuzzy on its movement
</commit_message>
<xml_diff>
--- a/AI Project Notes.docx
+++ b/AI Project Notes.docx
@@ -890,8 +890,14 @@
           <w:ilvl w:val="0"/>
           <w:numId w:val="3"/>
         </w:numPr>
-      </w:pPr>
-      <w:r>
+        <w:rPr>
+          <w:highlight w:val="green"/>
+        </w:rPr>
+      </w:pPr>
+      <w:r>
+        <w:rPr>
+          <w:highlight w:val="green"/>
+        </w:rPr>
         <w:t>Update the position of the centre of the track and let the agent know its new location to move to.</w:t>
       </w:r>
     </w:p>
@@ -902,8 +908,14 @@
           <w:ilvl w:val="1"/>
           <w:numId w:val="3"/>
         </w:numPr>
-      </w:pPr>
-      <w:r>
+        <w:rPr>
+          <w:highlight w:val="green"/>
+        </w:rPr>
+      </w:pPr>
+      <w:r>
+        <w:rPr>
+          <w:highlight w:val="green"/>
+        </w:rPr>
         <w:t>Need to make that better currently it takes a wide birth from the object before coming closer. Try shrinking the no movement zone in both x and z axis.</w:t>
       </w:r>
     </w:p>
@@ -1024,8 +1036,14 @@
           <w:ilvl w:val="0"/>
           <w:numId w:val="3"/>
         </w:numPr>
-      </w:pPr>
-      <w:r>
+        <w:rPr>
+          <w:highlight w:val="red"/>
+        </w:rPr>
+      </w:pPr>
+      <w:r>
+        <w:rPr>
+          <w:highlight w:val="red"/>
+        </w:rPr>
         <w:t>Need to add rules to the engine for speed in both the x and the z.</w:t>
       </w:r>
     </w:p>
@@ -1036,11 +1054,20 @@
           <w:ilvl w:val="1"/>
           <w:numId w:val="3"/>
         </w:numPr>
-      </w:pPr>
-      <w:r>
+        <w:rPr>
+          <w:highlight w:val="red"/>
+        </w:rPr>
+      </w:pPr>
+      <w:r>
+        <w:rPr>
+          <w:highlight w:val="red"/>
+        </w:rPr>
         <w:t>Might not even have to do that as what the object currently does is apply force based off that I should maybe try setting it move in accordance with positioning with delta time first.</w:t>
       </w:r>
       <w:r>
+        <w:rPr>
+          <w:highlight w:val="red"/>
+        </w:rPr>
         <w:t>(Nah didn’t work)</w:t>
       </w:r>
     </w:p>
@@ -1051,8 +1078,14 @@
           <w:ilvl w:val="1"/>
           <w:numId w:val="3"/>
         </w:numPr>
-      </w:pPr>
-      <w:r>
+        <w:rPr>
+          <w:highlight w:val="red"/>
+        </w:rPr>
+      </w:pPr>
+      <w:r>
+        <w:rPr>
+          <w:highlight w:val="red"/>
+        </w:rPr>
         <w:t>Need to fix the object overshooting its destination.</w:t>
       </w:r>
     </w:p>
@@ -1060,6 +1093,30 @@
       <w:pPr>
         <w:pStyle w:val="ListParagraph"/>
         <w:numPr>
+          <w:ilvl w:val="1"/>
+          <w:numId w:val="3"/>
+        </w:numPr>
+        <w:rPr>
+          <w:highlight w:val="red"/>
+        </w:rPr>
+      </w:pPr>
+      <w:r>
+        <w:rPr>
+          <w:highlight w:val="red"/>
+        </w:rPr>
+        <w:t>No need for this.</w:t>
+      </w:r>
+      <w:r>
+        <w:rPr>
+          <w:highlight w:val="red"/>
+        </w:rPr>
+        <w:t xml:space="preserve"> Fuzzy logic needs to be imperfect.</w:t>
+      </w:r>
+    </w:p>
+    <w:p>
+      <w:pPr>
+        <w:pStyle w:val="ListParagraph"/>
+        <w:numPr>
           <w:ilvl w:val="0"/>
           <w:numId w:val="3"/>
         </w:numPr>
@@ -1168,6 +1225,42 @@
       </w:r>
       <w:r>
         <w:t>for this.</w:t>
+      </w:r>
+    </w:p>
+    <w:p>
+      <w:pPr>
+        <w:pStyle w:val="ListParagraph"/>
+        <w:numPr>
+          <w:ilvl w:val="2"/>
+          <w:numId w:val="3"/>
+        </w:numPr>
+      </w:pPr>
+      <w:r>
+        <w:t>How long it takes for it to get to the target.</w:t>
+      </w:r>
+    </w:p>
+    <w:p>
+      <w:pPr>
+        <w:pStyle w:val="ListParagraph"/>
+        <w:numPr>
+          <w:ilvl w:val="2"/>
+          <w:numId w:val="3"/>
+        </w:numPr>
+      </w:pPr>
+      <w:r>
+        <w:t>Number of obstacle collisions before getting to target.</w:t>
+      </w:r>
+    </w:p>
+    <w:p>
+      <w:pPr>
+        <w:pStyle w:val="ListParagraph"/>
+        <w:numPr>
+          <w:ilvl w:val="2"/>
+          <w:numId w:val="3"/>
+        </w:numPr>
+      </w:pPr>
+      <w:r>
+        <w:t>Distance from target after it stops moving.</w:t>
       </w:r>
       <w:r>
         <w:br/>

</xml_diff>

<commit_message>
Started work on the obstacle
So saving work on that
</commit_message>
<xml_diff>
--- a/AI Project Notes.docx
+++ b/AI Project Notes.docx
@@ -1147,6 +1147,30 @@
       <w:pPr>
         <w:pStyle w:val="ListParagraph"/>
         <w:numPr>
+          <w:ilvl w:val="2"/>
+          <w:numId w:val="3"/>
+        </w:numPr>
+      </w:pPr>
+      <w:r>
+        <w:t>Seemingly is the opposite to the centre track.</w:t>
+      </w:r>
+    </w:p>
+    <w:p>
+      <w:pPr>
+        <w:pStyle w:val="ListParagraph"/>
+        <w:numPr>
+          <w:ilvl w:val="3"/>
+          <w:numId w:val="3"/>
+        </w:numPr>
+      </w:pPr>
+      <w:r>
+        <w:t>IF obstacle is to the right move to the left</w:t>
+      </w:r>
+    </w:p>
+    <w:p>
+      <w:pPr>
+        <w:pStyle w:val="ListParagraph"/>
+        <w:numPr>
           <w:ilvl w:val="0"/>
           <w:numId w:val="3"/>
         </w:numPr>
@@ -1621,7 +1645,7 @@
         <w:rFonts w:ascii="Symbol" w:hAnsi="Symbol" w:hint="default"/>
       </w:rPr>
     </w:lvl>
-    <w:lvl w:ilvl="4" w:tplc="08090003" w:tentative="1">
+    <w:lvl w:ilvl="4" w:tplc="08090003">
       <w:start w:val="1"/>
       <w:numFmt w:val="bullet"/>
       <w:lvlText w:val="o"/>

</xml_diff>

<commit_message>
Cant get an engine to defuzzify more than once.
There may be some misunderstanding on my part that I will need to clear up.
</commit_message>
<xml_diff>
--- a/AI Project Notes.docx
+++ b/AI Project Notes.docx
@@ -1165,6 +1165,21 @@
       </w:pPr>
       <w:r>
         <w:t>IF obstacle is to the right move to the left</w:t>
+      </w:r>
+      <w:r>
+        <w:t xml:space="preserve"> and vice versa.</w:t>
+      </w:r>
+    </w:p>
+    <w:p>
+      <w:pPr>
+        <w:pStyle w:val="ListParagraph"/>
+        <w:numPr>
+          <w:ilvl w:val="3"/>
+          <w:numId w:val="3"/>
+        </w:numPr>
+      </w:pPr>
+      <w:r>
+        <w:t>Seemingly each engine may only defuzzify once and that is it so I am unsure how to have the engines work around this. For now I will use multiple engines.</w:t>
       </w:r>
     </w:p>
     <w:p>

</xml_diff>

<commit_message>
Ive got an obstacle
Just quickly experimenting with having multiple obtsacles and then I will move on to the rest.
</commit_message>
<xml_diff>
--- a/AI Project Notes.docx
+++ b/AI Project Notes.docx
@@ -564,6 +564,42 @@
           <w:highlight w:val="green"/>
         </w:rPr>
         <w:t>Create a GitHub repository for it and change the unity project about to make it your own.</w:t>
+      </w:r>
+    </w:p>
+    <w:p>
+      <w:pPr>
+        <w:pStyle w:val="ListParagraph"/>
+        <w:numPr>
+          <w:ilvl w:val="0"/>
+          <w:numId w:val="4"/>
+        </w:numPr>
+        <w:rPr>
+          <w:rFonts w:cstheme="minorHAnsi"/>
+        </w:rPr>
+      </w:pPr>
+      <w:r>
+        <w:rPr>
+          <w:rFonts w:cstheme="minorHAnsi"/>
+        </w:rPr>
+        <w:t>Figure out if I want to use update or fixed update</w:t>
+      </w:r>
+      <w:r>
+        <w:rPr>
+          <w:rFonts w:cstheme="minorHAnsi"/>
+        </w:rPr>
+        <w:t xml:space="preserve">(Definition of fixed update here </w:t>
+      </w:r>
+      <w:r>
+        <w:rPr>
+          <w:rFonts w:cstheme="minorHAnsi"/>
+        </w:rPr>
+        <w:t>https://docs.unity3d.com/ScriptReference/MonoBehaviour.FixedUpdate.html</w:t>
+      </w:r>
+      <w:r>
+        <w:rPr>
+          <w:rFonts w:cstheme="minorHAnsi"/>
+        </w:rPr>
+        <w:t>).</w:t>
       </w:r>
     </w:p>
     <w:p>
@@ -1120,14 +1156,26 @@
           <w:ilvl w:val="0"/>
           <w:numId w:val="3"/>
         </w:numPr>
-      </w:pPr>
-      <w:r>
+        <w:rPr>
+          <w:highlight w:val="green"/>
+        </w:rPr>
+      </w:pPr>
+      <w:r>
+        <w:rPr>
+          <w:highlight w:val="green"/>
+        </w:rPr>
         <w:t xml:space="preserve">Have it </w:t>
       </w:r>
       <w:r>
+        <w:rPr>
+          <w:highlight w:val="green"/>
+        </w:rPr>
         <w:t>been</w:t>
       </w:r>
       <w:r>
+        <w:rPr>
+          <w:highlight w:val="green"/>
+        </w:rPr>
         <w:t xml:space="preserve"> able to avoid obstacles.</w:t>
       </w:r>
     </w:p>
@@ -1138,8 +1186,14 @@
           <w:ilvl w:val="1"/>
           <w:numId w:val="3"/>
         </w:numPr>
-      </w:pPr>
-      <w:r>
+        <w:rPr>
+          <w:highlight w:val="green"/>
+        </w:rPr>
+      </w:pPr>
+      <w:r>
+        <w:rPr>
+          <w:highlight w:val="green"/>
+        </w:rPr>
         <w:t>Add rules to the engine such as in the c++ example for it to avoid obstacles.</w:t>
       </w:r>
     </w:p>
@@ -1150,8 +1204,14 @@
           <w:ilvl w:val="2"/>
           <w:numId w:val="3"/>
         </w:numPr>
-      </w:pPr>
-      <w:r>
+        <w:rPr>
+          <w:highlight w:val="green"/>
+        </w:rPr>
+      </w:pPr>
+      <w:r>
+        <w:rPr>
+          <w:highlight w:val="green"/>
+        </w:rPr>
         <w:t>Seemingly is the opposite to the centre track.</w:t>
       </w:r>
     </w:p>
@@ -1162,11 +1222,20 @@
           <w:ilvl w:val="3"/>
           <w:numId w:val="3"/>
         </w:numPr>
-      </w:pPr>
-      <w:r>
+        <w:rPr>
+          <w:highlight w:val="green"/>
+        </w:rPr>
+      </w:pPr>
+      <w:r>
+        <w:rPr>
+          <w:highlight w:val="green"/>
+        </w:rPr>
         <w:t>IF obstacle is to the right move to the left</w:t>
       </w:r>
       <w:r>
+        <w:rPr>
+          <w:highlight w:val="green"/>
+        </w:rPr>
         <w:t xml:space="preserve"> and vice versa.</w:t>
       </w:r>
     </w:p>
@@ -1177,9 +1246,39 @@
           <w:ilvl w:val="3"/>
           <w:numId w:val="3"/>
         </w:numPr>
-      </w:pPr>
-      <w:r>
-        <w:t>Seemingly each engine may only defuzzify once and that is it so I am unsure how to have the engines work around this. For now I will use multiple engines.</w:t>
+        <w:rPr>
+          <w:highlight w:val="green"/>
+        </w:rPr>
+      </w:pPr>
+      <w:r>
+        <w:rPr>
+          <w:highlight w:val="green"/>
+        </w:rPr>
+        <w:t xml:space="preserve">Seemingly each engine may only defuzzify once and that is </w:t>
+      </w:r>
+      <w:r>
+        <w:rPr>
+          <w:highlight w:val="green"/>
+        </w:rPr>
+        <w:t>it,</w:t>
+      </w:r>
+      <w:r>
+        <w:rPr>
+          <w:highlight w:val="green"/>
+        </w:rPr>
+        <w:t xml:space="preserve"> so I am unsure how to have the engines work around this. For now I will use multiple engines.</w:t>
+      </w:r>
+    </w:p>
+    <w:p>
+      <w:pPr>
+        <w:pStyle w:val="ListParagraph"/>
+        <w:numPr>
+          <w:ilvl w:val="1"/>
+          <w:numId w:val="3"/>
+        </w:numPr>
+      </w:pPr>
+      <w:r>
+        <w:t>See how difficult it would be to have it avoid multiple obstacles!</w:t>
       </w:r>
     </w:p>
     <w:p>
@@ -1189,8 +1288,14 @@
           <w:ilvl w:val="0"/>
           <w:numId w:val="3"/>
         </w:numPr>
-      </w:pPr>
-      <w:r>
+        <w:rPr>
+          <w:highlight w:val="red"/>
+        </w:rPr>
+      </w:pPr>
+      <w:r>
+        <w:rPr>
+          <w:highlight w:val="red"/>
+        </w:rPr>
         <w:t>Make the Current multiple movement engines into the one engine!</w:t>
       </w:r>
     </w:p>
@@ -1205,6 +1310,9 @@
       <w:r>
         <w:t>Need to show how well the AI is doing so I need to quantify how well it is doing at its job.</w:t>
       </w:r>
+      <w:r>
+        <w:t xml:space="preserve"> PRESENTATION IS BIG PART OF MARK!</w:t>
+      </w:r>
     </w:p>
     <w:p>
       <w:pPr>
@@ -1230,7 +1338,16 @@
         </w:numPr>
       </w:pPr>
       <w:r>
-        <w:t>If it hits obstacles deduct points.</w:t>
+        <w:t>If it hits</w:t>
+      </w:r>
+      <w:r>
+        <w:t xml:space="preserve"> (Or gets too close)</w:t>
+      </w:r>
+      <w:r>
+        <w:t xml:space="preserve"> obstacles deduct points</w:t>
+      </w:r>
+      <w:r>
+        <w:t>.</w:t>
       </w:r>
     </w:p>
     <w:p>

</xml_diff>

<commit_message>
Seemingly have multiple obstacles working
Will need to ask again if it will be good enough.
</commit_message>
<xml_diff>
--- a/AI Project Notes.docx
+++ b/AI Project Notes.docx
@@ -1059,6 +1059,18 @@
         </w:numPr>
       </w:pPr>
       <w:r>
+        <w:t>Reposition the goal and the obstacles (will want to reset the cube aswell so it is within range).</w:t>
+      </w:r>
+    </w:p>
+    <w:p>
+      <w:pPr>
+        <w:pStyle w:val="ListParagraph"/>
+        <w:numPr>
+          <w:ilvl w:val="1"/>
+          <w:numId w:val="3"/>
+        </w:numPr>
+      </w:pPr>
+      <w:r>
         <w:rPr>
           <w:highlight w:val="green"/>
         </w:rPr>
@@ -1276,8 +1288,14 @@
           <w:ilvl w:val="1"/>
           <w:numId w:val="3"/>
         </w:numPr>
-      </w:pPr>
-      <w:r>
+        <w:rPr>
+          <w:highlight w:val="green"/>
+        </w:rPr>
+      </w:pPr>
+      <w:r>
+        <w:rPr>
+          <w:highlight w:val="green"/>
+        </w:rPr>
         <w:t>See how difficult it would be to have it avoid multiple obstacles!</w:t>
       </w:r>
     </w:p>

</xml_diff>

<commit_message>
May want to rethink how Im measuring its effectiveness
May want to just control the goal and the obstacles just cause it would make it easier to demonstrate.
</commit_message>
<xml_diff>
--- a/AI Project Notes.docx
+++ b/AI Project Notes.docx
@@ -1033,8 +1033,14 @@
           <w:ilvl w:val="0"/>
           <w:numId w:val="3"/>
         </w:numPr>
-      </w:pPr>
-      <w:r>
+        <w:rPr>
+          <w:highlight w:val="green"/>
+        </w:rPr>
+      </w:pPr>
+      <w:r>
+        <w:rPr>
+          <w:highlight w:val="green"/>
+        </w:rPr>
         <w:t>Have it work in the z axis aswell.</w:t>
       </w:r>
     </w:p>
@@ -1042,12 +1048,42 @@
       <w:pPr>
         <w:pStyle w:val="ListParagraph"/>
         <w:numPr>
+          <w:ilvl w:val="0"/>
+          <w:numId w:val="3"/>
+        </w:numPr>
+      </w:pPr>
+      <w:r>
+        <w:t>Be able to move the camera with wasd.</w:t>
+      </w:r>
+    </w:p>
+    <w:p>
+      <w:pPr>
+        <w:pStyle w:val="ListParagraph"/>
+        <w:numPr>
+          <w:ilvl w:val="0"/>
+          <w:numId w:val="3"/>
+        </w:numPr>
+      </w:pPr>
+      <w:r>
+        <w:t>Reposition the goal and the obstacles (will want to reset the cube aswell so it is within range).</w:t>
+      </w:r>
+    </w:p>
+    <w:p>
+      <w:pPr>
+        <w:pStyle w:val="ListParagraph"/>
+        <w:numPr>
           <w:ilvl w:val="1"/>
           <w:numId w:val="3"/>
         </w:numPr>
       </w:pPr>
       <w:r>
-        <w:t>Be able to move the camera with wasd.</w:t>
+        <w:t xml:space="preserve">Can reposition the goal fine will have to increase its fuzzy </w:t>
+      </w:r>
+      <w:r>
+        <w:t>range,</w:t>
+      </w:r>
+      <w:r>
+        <w:t xml:space="preserve"> but the obstacles keep getting set to the centre for some reason.</w:t>
       </w:r>
     </w:p>
     <w:p>
@@ -1059,7 +1095,10 @@
         </w:numPr>
       </w:pPr>
       <w:r>
-        <w:t>Reposition the goal and the obstacles (will want to reset the cube aswell so it is within range).</w:t>
+        <w:t>Need to think about how easy it would be to get these objects to wander in random directions, could help demonstrate the technique more</w:t>
+      </w:r>
+      <w:r>
+        <w:t>.</w:t>
       </w:r>
     </w:p>
     <w:p>
@@ -1071,10 +1110,10 @@
         </w:numPr>
       </w:pPr>
       <w:r>
-        <w:rPr>
-          <w:highlight w:val="green"/>
-        </w:rPr>
-        <w:t>Have the box be able to move in the z-direction aswell.</w:t>
+        <w:t>Or have these objects move in accordance with some key presses</w:t>
+      </w:r>
+      <w:r>
+        <w:t>. Again should help demonstrate it better.</w:t>
       </w:r>
     </w:p>
     <w:p>
@@ -1434,6 +1473,7 @@
         </w:numPr>
       </w:pPr>
       <w:r>
+        <w:lastRenderedPageBreak/>
         <w:t>Distance from target after it stops moving.</w:t>
       </w:r>
       <w:r>

</xml_diff>

<commit_message>
Need to figure out what the best thing to do is and then do it
Its due in just over a week but I am unsure if doing it correctly or not. I keep asking and they keep saying it should do well. But Im not convinced
</commit_message>
<xml_diff>
--- a/AI Project Notes.docx
+++ b/AI Project Notes.docx
@@ -1110,9 +1110,30 @@
         </w:numPr>
       </w:pPr>
       <w:r>
+        <w:t>See if you can fix the bug where the box seems to have so much force applied to it just fucks off.</w:t>
+      </w:r>
+    </w:p>
+    <w:p>
+      <w:pPr>
+        <w:pStyle w:val="ListParagraph"/>
+        <w:numPr>
+          <w:ilvl w:val="1"/>
+          <w:numId w:val="3"/>
+        </w:numPr>
+        <w:rPr>
+          <w:highlight w:val="green"/>
+        </w:rPr>
+      </w:pPr>
+      <w:r>
+        <w:rPr>
+          <w:highlight w:val="green"/>
+        </w:rPr>
         <w:t>Or have these objects move in accordance with some key presses</w:t>
       </w:r>
       <w:r>
+        <w:rPr>
+          <w:highlight w:val="green"/>
+        </w:rPr>
         <w:t>. Again should help demonstrate it better.</w:t>
       </w:r>
     </w:p>
@@ -1461,6 +1482,7 @@
         </w:numPr>
       </w:pPr>
       <w:r>
+        <w:lastRenderedPageBreak/>
         <w:t>Number of obstacle collisions before getting to target.</w:t>
       </w:r>
     </w:p>
@@ -1473,8 +1495,201 @@
         </w:numPr>
       </w:pPr>
       <w:r>
-        <w:lastRenderedPageBreak/>
         <w:t>Distance from target after it stops moving.</w:t>
+      </w:r>
+    </w:p>
+    <w:p>
+      <w:r>
+        <w:rPr>
+          <w:noProof/>
+        </w:rPr>
+        <mc:AlternateContent>
+          <mc:Choice Requires="wps">
+            <w:drawing>
+              <wp:anchor distT="0" distB="0" distL="114300" distR="114300" simplePos="0" relativeHeight="251667456" behindDoc="1" locked="0" layoutInCell="1" allowOverlap="1" wp14:anchorId="4194E7A4" wp14:editId="0F425B22">
+                <wp:simplePos x="0" y="0"/>
+                <wp:positionH relativeFrom="margin">
+                  <wp:align>center</wp:align>
+                </wp:positionH>
+                <wp:positionV relativeFrom="paragraph">
+                  <wp:posOffset>1471757</wp:posOffset>
+                </wp:positionV>
+                <wp:extent cx="3905250" cy="177800"/>
+                <wp:effectExtent l="0" t="0" r="0" b="0"/>
+                <wp:wrapTight wrapText="bothSides">
+                  <wp:wrapPolygon edited="0">
+                    <wp:start x="0" y="0"/>
+                    <wp:lineTo x="0" y="18514"/>
+                    <wp:lineTo x="21495" y="18514"/>
+                    <wp:lineTo x="21495" y="0"/>
+                    <wp:lineTo x="0" y="0"/>
+                  </wp:wrapPolygon>
+                </wp:wrapTight>
+                <wp:docPr id="8" name="Text Box 8"/>
+                <wp:cNvGraphicFramePr/>
+                <a:graphic xmlns:a="http://schemas.openxmlformats.org/drawingml/2006/main">
+                  <a:graphicData uri="http://schemas.microsoft.com/office/word/2010/wordprocessingShape">
+                    <wps:wsp>
+                      <wps:cNvSpPr txBox="1"/>
+                      <wps:spPr>
+                        <a:xfrm>
+                          <a:off x="0" y="0"/>
+                          <a:ext cx="3905250" cy="177800"/>
+                        </a:xfrm>
+                        <a:prstGeom prst="rect">
+                          <a:avLst/>
+                        </a:prstGeom>
+                        <a:solidFill>
+                          <a:prstClr val="white"/>
+                        </a:solidFill>
+                        <a:ln>
+                          <a:noFill/>
+                        </a:ln>
+                      </wps:spPr>
+                      <wps:txbx>
+                        <w:txbxContent>
+                          <w:p>
+                            <w:pPr>
+                              <w:pStyle w:val="Caption"/>
+                              <w:rPr>
+                                <w:noProof/>
+                              </w:rPr>
+                            </w:pPr>
+                            <w:r>
+                              <w:t>What to measure and talk about for testing fuzzy logic</w:t>
+                            </w:r>
+                          </w:p>
+                        </w:txbxContent>
+                      </wps:txbx>
+                      <wps:bodyPr rot="0" spcFirstLastPara="0" vertOverflow="overflow" horzOverflow="overflow" vert="horz" wrap="square" lIns="0" tIns="0" rIns="0" bIns="0" numCol="1" spcCol="0" rtlCol="0" fromWordArt="0" anchor="t" anchorCtr="0" forceAA="0" compatLnSpc="1">
+                        <a:prstTxWarp prst="textNoShape">
+                          <a:avLst/>
+                        </a:prstTxWarp>
+                        <a:noAutofit/>
+                      </wps:bodyPr>
+                    </wps:wsp>
+                  </a:graphicData>
+                </a:graphic>
+                <wp14:sizeRelV relativeFrom="margin">
+                  <wp14:pctHeight>0</wp14:pctHeight>
+                </wp14:sizeRelV>
+              </wp:anchor>
+            </w:drawing>
+          </mc:Choice>
+          <mc:Fallback>
+            <w:pict>
+              <v:shape w14:anchorId="4194E7A4" id="Text Box 8" o:spid="_x0000_s1027" type="#_x0000_t202" style="position:absolute;margin-left:0;margin-top:115.9pt;width:307.5pt;height:14pt;z-index:-251649024;visibility:visible;mso-wrap-style:square;mso-height-percent:0;mso-wrap-distance-left:9pt;mso-wrap-distance-top:0;mso-wrap-distance-right:9pt;mso-wrap-distance-bottom:0;mso-position-horizontal:center;mso-position-horizontal-relative:margin;mso-position-vertical:absolute;mso-position-vertical-relative:text;mso-height-percent:0;mso-height-relative:margin;v-text-anchor:top" o:gfxdata="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" stroked="f">
+                <v:textbox inset="0,0,0,0">
+                  <w:txbxContent>
+                    <w:p>
+                      <w:pPr>
+                        <w:pStyle w:val="Caption"/>
+                        <w:rPr>
+                          <w:noProof/>
+                        </w:rPr>
+                      </w:pPr>
+                      <w:r>
+                        <w:t>What to measure and talk about for testing fuzzy logic</w:t>
+                      </w:r>
+                    </w:p>
+                  </w:txbxContent>
+                </v:textbox>
+                <w10:wrap type="tight" anchorx="margin"/>
+              </v:shape>
+            </w:pict>
+          </mc:Fallback>
+        </mc:AlternateContent>
+      </w:r>
+      <w:r>
+        <w:rPr>
+          <w:noProof/>
+        </w:rPr>
+        <w:drawing>
+          <wp:anchor distT="0" distB="0" distL="114300" distR="114300" simplePos="0" relativeHeight="251665408" behindDoc="1" locked="0" layoutInCell="1" allowOverlap="1" wp14:anchorId="1A8B2BD4" wp14:editId="7B8009E9">
+            <wp:simplePos x="0" y="0"/>
+            <wp:positionH relativeFrom="margin">
+              <wp:posOffset>914400</wp:posOffset>
+            </wp:positionH>
+            <wp:positionV relativeFrom="paragraph">
+              <wp:posOffset>7620</wp:posOffset>
+            </wp:positionV>
+            <wp:extent cx="3905250" cy="1298575"/>
+            <wp:effectExtent l="76200" t="76200" r="133350" b="130175"/>
+            <wp:wrapTight wrapText="bothSides">
+              <wp:wrapPolygon edited="0">
+                <wp:start x="-211" y="-1267"/>
+                <wp:lineTo x="-421" y="-951"/>
+                <wp:lineTo x="-421" y="22181"/>
+                <wp:lineTo x="-211" y="23448"/>
+                <wp:lineTo x="22021" y="23448"/>
+                <wp:lineTo x="22232" y="19646"/>
+                <wp:lineTo x="22232" y="4119"/>
+                <wp:lineTo x="22021" y="-634"/>
+                <wp:lineTo x="22021" y="-1267"/>
+                <wp:lineTo x="-211" y="-1267"/>
+              </wp:wrapPolygon>
+            </wp:wrapTight>
+            <wp:docPr id="7" name="Picture 7" descr="Text&#10;&#10;Description automatically generated"/>
+            <wp:cNvGraphicFramePr>
+              <a:graphicFrameLocks xmlns:a="http://schemas.openxmlformats.org/drawingml/2006/main" noChangeAspect="1"/>
+            </wp:cNvGraphicFramePr>
+            <a:graphic xmlns:a="http://schemas.openxmlformats.org/drawingml/2006/main">
+              <a:graphicData uri="http://schemas.openxmlformats.org/drawingml/2006/picture">
+                <pic:pic xmlns:pic="http://schemas.openxmlformats.org/drawingml/2006/picture">
+                  <pic:nvPicPr>
+                    <pic:cNvPr id="7" name="Picture 7" descr="Text&#10;&#10;Description automatically generated"/>
+                    <pic:cNvPicPr/>
+                  </pic:nvPicPr>
+                  <pic:blipFill rotWithShape="1">
+                    <a:blip r:embed="rId11">
+                      <a:extLst>
+                        <a:ext uri="{28A0092B-C50C-407E-A947-70E740481C1C}">
+                          <a14:useLocalDpi xmlns:a14="http://schemas.microsoft.com/office/drawing/2010/main" val="0"/>
+                        </a:ext>
+                      </a:extLst>
+                    </a:blip>
+                    <a:srcRect l="6713" r="6537"/>
+                    <a:stretch/>
+                  </pic:blipFill>
+                  <pic:spPr bwMode="auto">
+                    <a:xfrm>
+                      <a:off x="0" y="0"/>
+                      <a:ext cx="3905250" cy="1298575"/>
+                    </a:xfrm>
+                    <a:prstGeom prst="rect">
+                      <a:avLst/>
+                    </a:prstGeom>
+                    <a:ln w="38100" cap="sq">
+                      <a:solidFill>
+                        <a:srgbClr val="000000"/>
+                      </a:solidFill>
+                      <a:prstDash val="solid"/>
+                      <a:miter lim="800000"/>
+                    </a:ln>
+                    <a:effectLst>
+                      <a:outerShdw blurRad="50800" dist="38100" dir="2700000" algn="tl" rotWithShape="0">
+                        <a:srgbClr val="000000">
+                          <a:alpha val="43000"/>
+                        </a:srgbClr>
+                      </a:outerShdw>
+                    </a:effectLst>
+                    <a:extLst>
+                      <a:ext uri="{53640926-AAD7-44D8-BBD7-CCE9431645EC}">
+                        <a14:shadowObscured xmlns:a14="http://schemas.microsoft.com/office/drawing/2010/main"/>
+                      </a:ext>
+                    </a:extLst>
+                  </pic:spPr>
+                </pic:pic>
+              </a:graphicData>
+            </a:graphic>
+            <wp14:sizeRelH relativeFrom="margin">
+              <wp14:pctWidth>0</wp14:pctWidth>
+            </wp14:sizeRelH>
+            <wp14:sizeRelV relativeFrom="margin">
+              <wp14:pctHeight>0</wp14:pctHeight>
+            </wp14:sizeRelV>
+          </wp:anchor>
+        </w:drawing>
       </w:r>
       <w:r>
         <w:br/>

</xml_diff>

<commit_message>
Got a dumb fix but will do
Will need to check what they are judging me on though. We will see
</commit_message>
<xml_diff>
--- a/AI Project Notes.docx
+++ b/AI Project Notes.docx
@@ -589,17 +589,62 @@
         </w:rPr>
         <w:t xml:space="preserve">(Definition of fixed update here </w:t>
       </w:r>
-      <w:r>
-        <w:rPr>
-          <w:rFonts w:cstheme="minorHAnsi"/>
-        </w:rPr>
-        <w:t>https://docs.unity3d.com/ScriptReference/MonoBehaviour.FixedUpdate.html</w:t>
-      </w:r>
+      <w:hyperlink r:id="rId9" w:history="1">
+        <w:r>
+          <w:rPr>
+            <w:rStyle w:val="Hyperlink"/>
+            <w:rFonts w:cstheme="minorHAnsi"/>
+          </w:rPr>
+          <w:t>https://docs.unity3d.com/ScriptReference/MonoBehaviour.FixedUpdate.html</w:t>
+        </w:r>
+      </w:hyperlink>
       <w:r>
         <w:rPr>
           <w:rFonts w:cstheme="minorHAnsi"/>
         </w:rPr>
         <w:t>).</w:t>
+      </w:r>
+    </w:p>
+    <w:p>
+      <w:pPr>
+        <w:pStyle w:val="ListParagraph"/>
+        <w:numPr>
+          <w:ilvl w:val="0"/>
+          <w:numId w:val="4"/>
+        </w:numPr>
+        <w:rPr>
+          <w:rFonts w:cstheme="minorHAnsi"/>
+        </w:rPr>
+      </w:pPr>
+      <w:r>
+        <w:rPr>
+          <w:rFonts w:cstheme="minorHAnsi"/>
+        </w:rPr>
+        <w:t>Bug means that one of the obstacle never gets set properly in it positioning. Seems to not affect it enough maybe although I am unsure.</w:t>
+      </w:r>
+      <w:r>
+        <w:rPr>
+          <w:rFonts w:cstheme="minorHAnsi"/>
+        </w:rPr>
+        <w:t xml:space="preserve"> Nah does do it although I am truly unsure as to why it is doing it.</w:t>
+      </w:r>
+    </w:p>
+    <w:p>
+      <w:pPr>
+        <w:pStyle w:val="ListParagraph"/>
+        <w:numPr>
+          <w:ilvl w:val="1"/>
+          <w:numId w:val="4"/>
+        </w:numPr>
+        <w:rPr>
+          <w:rFonts w:cstheme="minorHAnsi"/>
+        </w:rPr>
+      </w:pPr>
+      <w:r>
+        <w:rPr>
+          <w:rFonts w:cstheme="minorHAnsi"/>
+        </w:rPr>
+        <w:t>There’s no case if the same area is chosen twice to try again so I should add that.</w:t>
       </w:r>
     </w:p>
     <w:p>
@@ -755,7 +800,7 @@
                     </pic:cNvPicPr>
                   </pic:nvPicPr>
                   <pic:blipFill>
-                    <a:blip r:embed="rId9">
+                    <a:blip r:embed="rId10">
                       <a:extLst>
                         <a:ext uri="{28A0092B-C50C-407E-A947-70E740481C1C}">
                           <a14:useLocalDpi xmlns:a14="http://schemas.microsoft.com/office/drawing/2010/main" val="0"/>
@@ -952,6 +997,7 @@
         <w:rPr>
           <w:highlight w:val="green"/>
         </w:rPr>
+        <w:lastRenderedPageBreak/>
         <w:t>Need to make that better currently it takes a wide birth from the object before coming closer. Try shrinking the no movement zone in both x and z axis.</w:t>
       </w:r>
     </w:p>
@@ -960,7 +1006,6 @@
         <w:rPr>
           <w:noProof/>
         </w:rPr>
-        <w:lastRenderedPageBreak/>
         <w:drawing>
           <wp:anchor distT="0" distB="0" distL="114300" distR="114300" simplePos="0" relativeHeight="251664384" behindDoc="0" locked="0" layoutInCell="1" allowOverlap="1" wp14:anchorId="352C320A" wp14:editId="0A36EEC1">
             <wp:simplePos x="0" y="0"/>
@@ -985,7 +1030,7 @@
                     <pic:cNvPicPr/>
                   </pic:nvPicPr>
                   <pic:blipFill>
-                    <a:blip r:embed="rId10" cstate="print">
+                    <a:blip r:embed="rId11" cstate="print">
                       <a:extLst>
                         <a:ext uri="{28A0092B-C50C-407E-A947-70E740481C1C}">
                           <a14:useLocalDpi xmlns:a14="http://schemas.microsoft.com/office/drawing/2010/main" val="0"/>
@@ -1449,6 +1494,7 @@
         </w:numPr>
       </w:pPr>
       <w:r>
+        <w:lastRenderedPageBreak/>
         <w:t xml:space="preserve">There is a guide on </w:t>
       </w:r>
       <w:r>
@@ -1482,7 +1528,6 @@
         </w:numPr>
       </w:pPr>
       <w:r>
-        <w:lastRenderedPageBreak/>
         <w:t>Number of obstacle collisions before getting to target.</w:t>
       </w:r>
     </w:p>
@@ -1641,7 +1686,7 @@
                     <pic:cNvPicPr/>
                   </pic:nvPicPr>
                   <pic:blipFill rotWithShape="1">
-                    <a:blip r:embed="rId11">
+                    <a:blip r:embed="rId12">
                       <a:extLst>
                         <a:ext uri="{28A0092B-C50C-407E-A947-70E740481C1C}">
                           <a14:useLocalDpi xmlns:a14="http://schemas.microsoft.com/office/drawing/2010/main" val="0"/>
@@ -2654,12 +2699,23 @@
     <w:name w:val="Hyperlink"/>
     <w:basedOn w:val="DefaultParagraphFont"/>
     <w:uiPriority w:val="99"/>
-    <w:semiHidden/>
     <w:unhideWhenUsed/>
     <w:rsid w:val="00E643BC"/>
     <w:rPr>
       <w:color w:val="0000FF"/>
       <w:u w:val="single"/>
+    </w:rPr>
+  </w:style>
+  <w:style w:type="character" w:styleId="UnresolvedMention">
+    <w:name w:val="Unresolved Mention"/>
+    <w:basedOn w:val="DefaultParagraphFont"/>
+    <w:uiPriority w:val="99"/>
+    <w:semiHidden/>
+    <w:unhideWhenUsed/>
+    <w:rsid w:val="00843130"/>
+    <w:rPr>
+      <w:color w:val="605E5C"/>
+      <w:shd w:val="clear" w:color="auto" w:fill="E1DFDD"/>
     </w:rPr>
   </w:style>
 </w:styles>

</xml_diff>

<commit_message>
Done a little bit of clean up
Just going to do the one obstacle just as it makes things easier to do so.
</commit_message>
<xml_diff>
--- a/AI Project Notes.docx
+++ b/AI Project Notes.docx
@@ -645,6 +645,42 @@
           <w:rFonts w:cstheme="minorHAnsi"/>
         </w:rPr>
         <w:t>There’s no case if the same area is chosen twice to try again so I should add that.</w:t>
+      </w:r>
+    </w:p>
+    <w:p>
+      <w:pPr>
+        <w:pStyle w:val="ListParagraph"/>
+        <w:numPr>
+          <w:ilvl w:val="0"/>
+          <w:numId w:val="4"/>
+        </w:numPr>
+        <w:rPr>
+          <w:rFonts w:cstheme="minorHAnsi"/>
+        </w:rPr>
+      </w:pPr>
+      <w:r>
+        <w:rPr>
+          <w:rFonts w:cstheme="minorHAnsi"/>
+        </w:rPr>
+        <w:t>Clean up the code and make sure it works well. As it is still 40% of the mark.</w:t>
+      </w:r>
+    </w:p>
+    <w:p>
+      <w:pPr>
+        <w:pStyle w:val="ListParagraph"/>
+        <w:numPr>
+          <w:ilvl w:val="0"/>
+          <w:numId w:val="4"/>
+        </w:numPr>
+        <w:rPr>
+          <w:rFonts w:cstheme="minorHAnsi"/>
+        </w:rPr>
+      </w:pPr>
+      <w:r>
+        <w:rPr>
+          <w:rFonts w:cstheme="minorHAnsi"/>
+        </w:rPr>
+        <w:t>Fuck it have the one obstacle that moves.</w:t>
       </w:r>
     </w:p>
     <w:p>
@@ -979,6 +1015,7 @@
         <w:rPr>
           <w:highlight w:val="green"/>
         </w:rPr>
+        <w:lastRenderedPageBreak/>
         <w:t>Update the position of the centre of the track and let the agent know its new location to move to.</w:t>
       </w:r>
     </w:p>
@@ -997,7 +1034,6 @@
         <w:rPr>
           <w:highlight w:val="green"/>
         </w:rPr>
-        <w:lastRenderedPageBreak/>
         <w:t>Need to make that better currently it takes a wide birth from the object before coming closer. Try shrinking the no movement zone in both x and z axis.</w:t>
       </w:r>
     </w:p>
@@ -1482,6 +1518,7 @@
         </w:numPr>
       </w:pPr>
       <w:r>
+        <w:lastRenderedPageBreak/>
         <w:t>Need to create an evaluation that goes over how well the fuzzy logic works and all of its method which will be used as a presentation at the end of the project.</w:t>
       </w:r>
     </w:p>
@@ -1494,7 +1531,6 @@
         </w:numPr>
       </w:pPr>
       <w:r>
-        <w:lastRenderedPageBreak/>
         <w:t xml:space="preserve">There is a guide on </w:t>
       </w:r>
       <w:r>

</xml_diff>

<commit_message>
Working on ways to track points
This the last bits left apart from the presentation
</commit_message>
<xml_diff>
--- a/AI Project Notes.docx
+++ b/AI Project Notes.docx
@@ -1144,8 +1144,14 @@
           <w:ilvl w:val="0"/>
           <w:numId w:val="3"/>
         </w:numPr>
-      </w:pPr>
-      <w:r>
+        <w:rPr>
+          <w:highlight w:val="green"/>
+        </w:rPr>
+      </w:pPr>
+      <w:r>
+        <w:rPr>
+          <w:highlight w:val="green"/>
+        </w:rPr>
         <w:t>Reposition the goal and the obstacles (will want to reset the cube aswell so it is within range).</w:t>
       </w:r>
     </w:p>
@@ -1156,14 +1162,26 @@
           <w:ilvl w:val="1"/>
           <w:numId w:val="3"/>
         </w:numPr>
-      </w:pPr>
-      <w:r>
+        <w:rPr>
+          <w:highlight w:val="green"/>
+        </w:rPr>
+      </w:pPr>
+      <w:r>
+        <w:rPr>
+          <w:highlight w:val="green"/>
+        </w:rPr>
         <w:t xml:space="preserve">Can reposition the goal fine will have to increase its fuzzy </w:t>
       </w:r>
       <w:r>
+        <w:rPr>
+          <w:highlight w:val="green"/>
+        </w:rPr>
         <w:t>range,</w:t>
       </w:r>
       <w:r>
+        <w:rPr>
+          <w:highlight w:val="green"/>
+        </w:rPr>
         <w:t xml:space="preserve"> but the obstacles keep getting set to the centre for some reason.</w:t>
       </w:r>
     </w:p>
@@ -1174,11 +1192,20 @@
           <w:ilvl w:val="1"/>
           <w:numId w:val="3"/>
         </w:numPr>
-      </w:pPr>
-      <w:r>
+        <w:rPr>
+          <w:highlight w:val="green"/>
+        </w:rPr>
+      </w:pPr>
+      <w:r>
+        <w:rPr>
+          <w:highlight w:val="green"/>
+        </w:rPr>
         <w:t>Need to think about how easy it would be to get these objects to wander in random directions, could help demonstrate the technique more</w:t>
       </w:r>
       <w:r>
+        <w:rPr>
+          <w:highlight w:val="green"/>
+        </w:rPr>
         <w:t>.</w:t>
       </w:r>
     </w:p>
@@ -1189,8 +1216,14 @@
           <w:ilvl w:val="1"/>
           <w:numId w:val="3"/>
         </w:numPr>
-      </w:pPr>
-      <w:r>
+        <w:rPr>
+          <w:highlight w:val="green"/>
+        </w:rPr>
+      </w:pPr>
+      <w:r>
+        <w:rPr>
+          <w:highlight w:val="green"/>
+        </w:rPr>
         <w:t>See if you can fix the bug where the box seems to have so much force applied to it just fucks off.</w:t>
       </w:r>
     </w:p>
@@ -1467,6 +1500,79 @@
         </w:numPr>
       </w:pPr>
       <w:r>
+        <w:t>Need to include some form of editable variables.</w:t>
+      </w:r>
+    </w:p>
+    <w:p>
+      <w:pPr>
+        <w:pStyle w:val="ListParagraph"/>
+        <w:numPr>
+          <w:ilvl w:val="1"/>
+          <w:numId w:val="3"/>
+        </w:numPr>
+      </w:pPr>
+      <w:r>
+        <w:t>Amount of force applied for the speed.</w:t>
+      </w:r>
+    </w:p>
+    <w:p>
+      <w:pPr>
+        <w:pStyle w:val="ListParagraph"/>
+        <w:numPr>
+          <w:ilvl w:val="1"/>
+          <w:numId w:val="3"/>
+        </w:numPr>
+      </w:pPr>
+      <w:r>
+        <w:t>Time for which the application is run.</w:t>
+      </w:r>
+    </w:p>
+    <w:p>
+      <w:pPr>
+        <w:pStyle w:val="ListParagraph"/>
+        <w:numPr>
+          <w:ilvl w:val="2"/>
+          <w:numId w:val="3"/>
+        </w:numPr>
+      </w:pPr>
+      <w:r>
+        <w:t>If it doesn’t reach its destination within 30 seconds reset it and get rid of any points gained or lost in that time.</w:t>
+      </w:r>
+    </w:p>
+    <w:p>
+      <w:pPr>
+        <w:pStyle w:val="ListParagraph"/>
+        <w:numPr>
+          <w:ilvl w:val="2"/>
+          <w:numId w:val="3"/>
+        </w:numPr>
+      </w:pPr>
+      <w:r>
+        <w:lastRenderedPageBreak/>
+        <w:t>Add points to a temporary location and when it resets the destination add and subtract any points that are needed.</w:t>
+      </w:r>
+    </w:p>
+    <w:p>
+      <w:pPr>
+        <w:pStyle w:val="ListParagraph"/>
+        <w:numPr>
+          <w:ilvl w:val="2"/>
+          <w:numId w:val="3"/>
+        </w:numPr>
+      </w:pPr>
+      <w:r>
+        <w:t>This should be done in a very shoddy menu that will appear at the start of run time and then again with the total points gained and lost with a total.</w:t>
+      </w:r>
+    </w:p>
+    <w:p>
+      <w:pPr>
+        <w:pStyle w:val="ListParagraph"/>
+        <w:numPr>
+          <w:ilvl w:val="0"/>
+          <w:numId w:val="3"/>
+        </w:numPr>
+      </w:pPr>
+      <w:r>
         <w:t>Need to show how well the AI is doing so I need to quantify how well it is doing at its job.</w:t>
       </w:r>
       <w:r>
@@ -1518,7 +1624,6 @@
         </w:numPr>
       </w:pPr>
       <w:r>
-        <w:lastRenderedPageBreak/>
         <w:t>Need to create an evaluation that goes over how well the fuzzy logic works and all of its method which will be used as a presentation at the end of the project.</w:t>
       </w:r>
     </w:p>

</xml_diff>

<commit_message>
Added a wee bit of a point system
Could be better and then I need to have it reset if it doesnt make it there in 30 seconds
</commit_message>
<xml_diff>
--- a/AI Project Notes.docx
+++ b/AI Project Notes.docx
@@ -1546,8 +1546,14 @@
           <w:ilvl w:val="2"/>
           <w:numId w:val="3"/>
         </w:numPr>
-      </w:pPr>
-      <w:r>
+        <w:rPr>
+          <w:highlight w:val="green"/>
+        </w:rPr>
+      </w:pPr>
+      <w:r>
+        <w:rPr>
+          <w:highlight w:val="green"/>
+        </w:rPr>
         <w:lastRenderedPageBreak/>
         <w:t>Add points to a temporary location and when it resets the destination add and subtract any points that are needed.</w:t>
       </w:r>
@@ -1559,9 +1565,27 @@
           <w:ilvl w:val="2"/>
           <w:numId w:val="3"/>
         </w:numPr>
-      </w:pPr>
-      <w:r>
+        <w:rPr>
+          <w:highlight w:val="green"/>
+        </w:rPr>
+      </w:pPr>
+      <w:r>
+        <w:rPr>
+          <w:highlight w:val="green"/>
+        </w:rPr>
         <w:t>This should be done in a very shoddy menu that will appear at the start of run time and then again with the total points gained and lost with a total.</w:t>
+      </w:r>
+    </w:p>
+    <w:p>
+      <w:pPr>
+        <w:pStyle w:val="ListParagraph"/>
+        <w:numPr>
+          <w:ilvl w:val="0"/>
+          <w:numId w:val="3"/>
+        </w:numPr>
+      </w:pPr>
+      <w:r>
+        <w:t>COMMENT THE CODE THOUROUGLY!</w:t>
       </w:r>
     </w:p>
     <w:p>

</xml_diff>

<commit_message>
Will reset if it doenst find it after 15 seconds
A simple saftey measure in case the random positioning does not work to well.
</commit_message>
<xml_diff>
--- a/AI Project Notes.docx
+++ b/AI Project Notes.docx
@@ -681,6 +681,54 @@
           <w:rFonts w:cstheme="minorHAnsi"/>
         </w:rPr>
         <w:t>Fuck it have the one obstacle that moves.</w:t>
+      </w:r>
+    </w:p>
+    <w:p>
+      <w:pPr>
+        <w:pStyle w:val="ListParagraph"/>
+        <w:numPr>
+          <w:ilvl w:val="0"/>
+          <w:numId w:val="4"/>
+        </w:numPr>
+        <w:rPr>
+          <w:rFonts w:cstheme="minorHAnsi"/>
+        </w:rPr>
+      </w:pPr>
+      <w:r>
+        <w:rPr>
+          <w:rFonts w:cstheme="minorHAnsi"/>
+        </w:rPr>
+        <w:t xml:space="preserve">Reset after 30 seconds if it does not reach the </w:t>
+      </w:r>
+      <w:r>
+        <w:rPr>
+          <w:rFonts w:cstheme="minorHAnsi"/>
+        </w:rPr>
+        <w:t>goal</w:t>
+      </w:r>
+      <w:r>
+        <w:rPr>
+          <w:rFonts w:cstheme="minorHAnsi"/>
+        </w:rPr>
+        <w:t>.</w:t>
+      </w:r>
+    </w:p>
+    <w:p>
+      <w:pPr>
+        <w:pStyle w:val="ListParagraph"/>
+        <w:numPr>
+          <w:ilvl w:val="1"/>
+          <w:numId w:val="4"/>
+        </w:numPr>
+        <w:rPr>
+          <w:rFonts w:cstheme="minorHAnsi"/>
+        </w:rPr>
+      </w:pPr>
+      <w:r>
+        <w:rPr>
+          <w:rFonts w:cstheme="minorHAnsi"/>
+        </w:rPr>
+        <w:t>Need to check that it has reached the goal before 10 to 30 seconds have passed if not reset the object positions and reset the positive and negative values</w:t>
       </w:r>
     </w:p>
     <w:p>
@@ -961,6 +1009,7 @@
         <w:rPr>
           <w:highlight w:val="green"/>
         </w:rPr>
+        <w:lastRenderedPageBreak/>
         <w:t>Track that objects position.</w:t>
       </w:r>
     </w:p>
@@ -1015,7 +1064,6 @@
         <w:rPr>
           <w:highlight w:val="green"/>
         </w:rPr>
-        <w:lastRenderedPageBreak/>
         <w:t>Update the position of the centre of the track and let the agent know its new location to move to.</w:t>
       </w:r>
     </w:p>
@@ -1524,6 +1572,7 @@
         </w:numPr>
       </w:pPr>
       <w:r>
+        <w:lastRenderedPageBreak/>
         <w:t>Time for which the application is run.</w:t>
       </w:r>
     </w:p>
@@ -1554,7 +1603,6 @@
         <w:rPr>
           <w:highlight w:val="green"/>
         </w:rPr>
-        <w:lastRenderedPageBreak/>
         <w:t>Add points to a temporary location and when it resets the destination add and subtract any points that are needed.</w:t>
       </w:r>
     </w:p>
@@ -1688,6 +1736,18 @@
       <w:pPr>
         <w:pStyle w:val="ListParagraph"/>
         <w:numPr>
+          <w:ilvl w:val="3"/>
+          <w:numId w:val="3"/>
+        </w:numPr>
+      </w:pPr>
+      <w:r>
+        <w:t>This can be done though.</w:t>
+      </w:r>
+    </w:p>
+    <w:p>
+      <w:pPr>
+        <w:pStyle w:val="ListParagraph"/>
+        <w:numPr>
           <w:ilvl w:val="2"/>
           <w:numId w:val="3"/>
         </w:numPr>
@@ -1706,6 +1766,18 @@
       </w:pPr>
       <w:r>
         <w:t>Distance from target after it stops moving.</w:t>
+      </w:r>
+    </w:p>
+    <w:p>
+      <w:pPr>
+        <w:pStyle w:val="ListParagraph"/>
+        <w:numPr>
+          <w:ilvl w:val="3"/>
+          <w:numId w:val="3"/>
+        </w:numPr>
+      </w:pPr>
+      <w:r>
+        <w:t>No longer really works as we check if it is a certain distance then reset the objects.</w:t>
       </w:r>
     </w:p>
     <w:p>

</xml_diff>

<commit_message>
Added some sliders to edit the values
Now I just need to comment the code and then make sure each piece of text displays what it is properly.
</commit_message>
<xml_diff>
--- a/AI Project Notes.docx
+++ b/AI Project Notes.docx
@@ -728,8 +728,16 @@
         <w:rPr>
           <w:rFonts w:cstheme="minorHAnsi"/>
         </w:rPr>
-        <w:t>Need to check that it has reached the goal before 10 to 30 seconds have passed if not reset the object positions and reset the positive and negative values</w:t>
-      </w:r>
+        <w:t xml:space="preserve">Need to check that it has reached the goal before 10 to 30 seconds have passed if not reset the object positions and reset the positive and negative </w:t>
+      </w:r>
+      <w:proofErr w:type="gramStart"/>
+      <w:r>
+        <w:rPr>
+          <w:rFonts w:cstheme="minorHAnsi"/>
+        </w:rPr>
+        <w:t>values</w:t>
+      </w:r>
+      <w:proofErr w:type="gramEnd"/>
     </w:p>
     <w:p>
       <w:pPr>
@@ -1182,7 +1190,13 @@
         </w:numPr>
       </w:pPr>
       <w:r>
-        <w:t>Be able to move the camera with wasd.</w:t>
+        <w:t xml:space="preserve">Be able to move the camera with </w:t>
+      </w:r>
+      <w:r>
+        <w:t>the mouse almost around a swivel</w:t>
+      </w:r>
+      <w:r>
+        <w:t>.</w:t>
       </w:r>
     </w:p>
     <w:p>
@@ -1558,8 +1572,14 @@
           <w:ilvl w:val="1"/>
           <w:numId w:val="3"/>
         </w:numPr>
-      </w:pPr>
-      <w:r>
+        <w:rPr>
+          <w:highlight w:val="green"/>
+        </w:rPr>
+      </w:pPr>
+      <w:r>
+        <w:rPr>
+          <w:highlight w:val="green"/>
+        </w:rPr>
         <w:t>Amount of force applied for the speed.</w:t>
       </w:r>
     </w:p>
@@ -1570,8 +1590,14 @@
           <w:ilvl w:val="1"/>
           <w:numId w:val="3"/>
         </w:numPr>
-      </w:pPr>
-      <w:r>
+        <w:rPr>
+          <w:highlight w:val="green"/>
+        </w:rPr>
+      </w:pPr>
+      <w:r>
+        <w:rPr>
+          <w:highlight w:val="green"/>
+        </w:rPr>
         <w:lastRenderedPageBreak/>
         <w:t>Time for which the application is run.</w:t>
       </w:r>
@@ -1580,11 +1606,29 @@
       <w:pPr>
         <w:pStyle w:val="ListParagraph"/>
         <w:numPr>
+          <w:ilvl w:val="1"/>
+          <w:numId w:val="3"/>
+        </w:numPr>
+      </w:pPr>
+      <w:r>
+        <w:t>When displaying the data make sure it says what it is.</w:t>
+      </w:r>
+    </w:p>
+    <w:p>
+      <w:pPr>
+        <w:pStyle w:val="ListParagraph"/>
+        <w:numPr>
           <w:ilvl w:val="2"/>
           <w:numId w:val="3"/>
         </w:numPr>
-      </w:pPr>
-      <w:r>
+        <w:rPr>
+          <w:highlight w:val="green"/>
+        </w:rPr>
+      </w:pPr>
+      <w:r>
+        <w:rPr>
+          <w:highlight w:val="green"/>
+        </w:rPr>
         <w:t>If it doesn’t reach its destination within 30 seconds reset it and get rid of any points gained or lost in that time.</w:t>
       </w:r>
     </w:p>
@@ -1655,59 +1699,83 @@
       <w:pPr>
         <w:pStyle w:val="ListParagraph"/>
         <w:numPr>
+          <w:ilvl w:val="0"/>
+          <w:numId w:val="3"/>
+        </w:numPr>
+        <w:rPr>
+          <w:highlight w:val="green"/>
+        </w:rPr>
+      </w:pPr>
+      <w:r>
+        <w:rPr>
+          <w:highlight w:val="green"/>
+        </w:rPr>
+        <w:t xml:space="preserve">Check for a collision with the cylinder (or area around the cylinder) and add points when it reaches </w:t>
+      </w:r>
+      <w:r>
+        <w:rPr>
+          <w:highlight w:val="green"/>
+        </w:rPr>
+        <w:t>that.</w:t>
+      </w:r>
+    </w:p>
+    <w:p>
+      <w:pPr>
+        <w:pStyle w:val="ListParagraph"/>
+        <w:numPr>
+          <w:ilvl w:val="0"/>
+          <w:numId w:val="3"/>
+        </w:numPr>
+        <w:rPr>
+          <w:highlight w:val="green"/>
+        </w:rPr>
+      </w:pPr>
+      <w:r>
+        <w:rPr>
+          <w:highlight w:val="green"/>
+        </w:rPr>
+        <w:t>If it hits</w:t>
+      </w:r>
+      <w:r>
+        <w:rPr>
+          <w:highlight w:val="green"/>
+        </w:rPr>
+        <w:t xml:space="preserve"> (Or gets too close)</w:t>
+      </w:r>
+      <w:r>
+        <w:rPr>
+          <w:highlight w:val="green"/>
+        </w:rPr>
+        <w:t xml:space="preserve"> obstacles deduct points</w:t>
+      </w:r>
+      <w:r>
+        <w:rPr>
+          <w:highlight w:val="green"/>
+        </w:rPr>
+        <w:t>.</w:t>
+      </w:r>
+    </w:p>
+    <w:p>
+      <w:pPr>
+        <w:pStyle w:val="ListParagraph"/>
+        <w:numPr>
+          <w:ilvl w:val="0"/>
+          <w:numId w:val="3"/>
+        </w:numPr>
+      </w:pPr>
+      <w:r>
+        <w:t>Need to create an evaluation that goes over how well the fuzzy logic works and all of its method which will be used as a presentation at the end of the project.</w:t>
+      </w:r>
+    </w:p>
+    <w:p>
+      <w:pPr>
+        <w:pStyle w:val="ListParagraph"/>
+        <w:numPr>
           <w:ilvl w:val="1"/>
           <w:numId w:val="3"/>
         </w:numPr>
       </w:pPr>
       <w:r>
-        <w:t xml:space="preserve">Check for a collision with the cylinder (or area around the cylinder) and add points when it reaches </w:t>
-      </w:r>
-      <w:r>
-        <w:t>that.</w:t>
-      </w:r>
-    </w:p>
-    <w:p>
-      <w:pPr>
-        <w:pStyle w:val="ListParagraph"/>
-        <w:numPr>
-          <w:ilvl w:val="1"/>
-          <w:numId w:val="3"/>
-        </w:numPr>
-      </w:pPr>
-      <w:r>
-        <w:t>If it hits</w:t>
-      </w:r>
-      <w:r>
-        <w:t xml:space="preserve"> (Or gets too close)</w:t>
-      </w:r>
-      <w:r>
-        <w:t xml:space="preserve"> obstacles deduct points</w:t>
-      </w:r>
-      <w:r>
-        <w:t>.</w:t>
-      </w:r>
-    </w:p>
-    <w:p>
-      <w:pPr>
-        <w:pStyle w:val="ListParagraph"/>
-        <w:numPr>
-          <w:ilvl w:val="0"/>
-          <w:numId w:val="3"/>
-        </w:numPr>
-      </w:pPr>
-      <w:r>
-        <w:t>Need to create an evaluation that goes over how well the fuzzy logic works and all of its method which will be used as a presentation at the end of the project.</w:t>
-      </w:r>
-    </w:p>
-    <w:p>
-      <w:pPr>
-        <w:pStyle w:val="ListParagraph"/>
-        <w:numPr>
-          <w:ilvl w:val="1"/>
-          <w:numId w:val="3"/>
-        </w:numPr>
-      </w:pPr>
-      <w:r>
         <w:t xml:space="preserve">There is a guide on </w:t>
       </w:r>
       <w:r>
@@ -1727,8 +1795,14 @@
           <w:ilvl w:val="2"/>
           <w:numId w:val="3"/>
         </w:numPr>
-      </w:pPr>
-      <w:r>
+        <w:rPr>
+          <w:highlight w:val="green"/>
+        </w:rPr>
+      </w:pPr>
+      <w:r>
+        <w:rPr>
+          <w:highlight w:val="green"/>
+        </w:rPr>
         <w:t>How long it takes for it to get to the target.</w:t>
       </w:r>
     </w:p>
@@ -1739,8 +1813,14 @@
           <w:ilvl w:val="3"/>
           <w:numId w:val="3"/>
         </w:numPr>
-      </w:pPr>
-      <w:r>
+        <w:rPr>
+          <w:highlight w:val="green"/>
+        </w:rPr>
+      </w:pPr>
+      <w:r>
+        <w:rPr>
+          <w:highlight w:val="green"/>
+        </w:rPr>
         <w:t>This can be done though.</w:t>
       </w:r>
     </w:p>
@@ -1751,8 +1831,14 @@
           <w:ilvl w:val="2"/>
           <w:numId w:val="3"/>
         </w:numPr>
-      </w:pPr>
-      <w:r>
+        <w:rPr>
+          <w:highlight w:val="green"/>
+        </w:rPr>
+      </w:pPr>
+      <w:r>
+        <w:rPr>
+          <w:highlight w:val="green"/>
+        </w:rPr>
         <w:t>Number of obstacle collisions before getting to target.</w:t>
       </w:r>
     </w:p>
@@ -1763,8 +1849,14 @@
           <w:ilvl w:val="2"/>
           <w:numId w:val="3"/>
         </w:numPr>
-      </w:pPr>
-      <w:r>
+        <w:rPr>
+          <w:highlight w:val="red"/>
+        </w:rPr>
+      </w:pPr>
+      <w:r>
+        <w:rPr>
+          <w:highlight w:val="red"/>
+        </w:rPr>
         <w:t>Distance from target after it stops moving.</w:t>
       </w:r>
     </w:p>
@@ -1775,8 +1867,14 @@
           <w:ilvl w:val="3"/>
           <w:numId w:val="3"/>
         </w:numPr>
-      </w:pPr>
-      <w:r>
+        <w:rPr>
+          <w:highlight w:val="red"/>
+        </w:rPr>
+      </w:pPr>
+      <w:r>
+        <w:rPr>
+          <w:highlight w:val="red"/>
+        </w:rPr>
         <w:t>No longer really works as we check if it is a certain distance then reset the objects.</w:t>
       </w:r>
     </w:p>

</xml_diff>

<commit_message>
Going to get started on the evaluation
I feel very tired already
</commit_message>
<xml_diff>
--- a/AI Project Notes.docx
+++ b/AI Project Notes.docx
@@ -728,8 +728,16 @@
         <w:rPr>
           <w:rFonts w:cstheme="minorHAnsi"/>
         </w:rPr>
-        <w:t>Need to check that it has reached the goal before 10 to 30 seconds have passed if not reset the object positions and reset the positive and negative values</w:t>
-      </w:r>
+        <w:t xml:space="preserve">Need to check that it has reached the goal before 10 to 30 seconds have passed if not reset the object positions and reset the positive and negative </w:t>
+      </w:r>
+      <w:proofErr w:type="gramStart"/>
+      <w:r>
+        <w:rPr>
+          <w:rFonts w:cstheme="minorHAnsi"/>
+        </w:rPr>
+        <w:t>values</w:t>
+      </w:r>
+      <w:proofErr w:type="gramEnd"/>
     </w:p>
     <w:p>
       <w:pPr>
@@ -1180,14 +1188,26 @@
           <w:ilvl w:val="0"/>
           <w:numId w:val="3"/>
         </w:numPr>
-      </w:pPr>
-      <w:r>
+        <w:rPr>
+          <w:highlight w:val="red"/>
+        </w:rPr>
+      </w:pPr>
+      <w:r>
+        <w:rPr>
+          <w:highlight w:val="red"/>
+        </w:rPr>
         <w:t xml:space="preserve">Be able to move the camera with </w:t>
       </w:r>
       <w:r>
+        <w:rPr>
+          <w:highlight w:val="red"/>
+        </w:rPr>
         <w:t>the mouse almost around a swivel</w:t>
       </w:r>
       <w:r>
+        <w:rPr>
+          <w:highlight w:val="red"/>
+        </w:rPr>
         <w:t>.</w:t>
       </w:r>
     </w:p>
@@ -1195,6 +1215,24 @@
       <w:pPr>
         <w:pStyle w:val="ListParagraph"/>
         <w:numPr>
+          <w:ilvl w:val="1"/>
+          <w:numId w:val="3"/>
+        </w:numPr>
+        <w:rPr>
+          <w:highlight w:val="red"/>
+        </w:rPr>
+      </w:pPr>
+      <w:r>
+        <w:rPr>
+          <w:highlight w:val="red"/>
+        </w:rPr>
+        <w:t>Just moved the camera back a bit.</w:t>
+      </w:r>
+    </w:p>
+    <w:p>
+      <w:pPr>
+        <w:pStyle w:val="ListParagraph"/>
+        <w:numPr>
           <w:ilvl w:val="0"/>
           <w:numId w:val="3"/>
         </w:numPr>
@@ -1552,8 +1590,14 @@
           <w:ilvl w:val="0"/>
           <w:numId w:val="3"/>
         </w:numPr>
-      </w:pPr>
-      <w:r>
+        <w:rPr>
+          <w:highlight w:val="green"/>
+        </w:rPr>
+      </w:pPr>
+      <w:r>
+        <w:rPr>
+          <w:highlight w:val="green"/>
+        </w:rPr>
         <w:t>Need to include some form of editable variables.</w:t>
       </w:r>
     </w:p>
@@ -1572,6 +1616,7 @@
         <w:rPr>
           <w:highlight w:val="green"/>
         </w:rPr>
+        <w:lastRenderedPageBreak/>
         <w:t>Amount of force applied for the speed.</w:t>
       </w:r>
     </w:p>
@@ -1590,7 +1635,6 @@
         <w:rPr>
           <w:highlight w:val="green"/>
         </w:rPr>
-        <w:lastRenderedPageBreak/>
         <w:t>Time for which the application is run.</w:t>
       </w:r>
     </w:p>
@@ -1601,8 +1645,14 @@
           <w:ilvl w:val="1"/>
           <w:numId w:val="3"/>
         </w:numPr>
-      </w:pPr>
-      <w:r>
+        <w:rPr>
+          <w:highlight w:val="green"/>
+        </w:rPr>
+      </w:pPr>
+      <w:r>
+        <w:rPr>
+          <w:highlight w:val="green"/>
+        </w:rPr>
         <w:t>When displaying the data make sure it says what it is.</w:t>
       </w:r>
     </w:p>

</xml_diff>